<commit_message>
Description added for red colored activities in the User Manual.
</commit_message>
<xml_diff>
--- a/UserManual/UserManual.docx
+++ b/UserManual/UserManual.docx
@@ -106,6 +106,9 @@
         <w:pStyle w:val="ListParagraph"/>
       </w:pPr>
       <w:r>
+        <w:rPr>
+          <w:noProof/>
+        </w:rPr>
         <w:drawing>
           <wp:inline distT="0" distB="0" distL="0" distR="0" wp14:anchorId="1B1B6DF6" wp14:editId="59F9A2CA">
             <wp:extent cx="5943600" cy="3455035"/>
@@ -1005,18 +1008,164 @@
     <w:p>
       <w:pPr>
         <w:pStyle w:val="ListParagraph"/>
-        <w:ind w:left="1080"/>
-      </w:pPr>
-    </w:p>
-    <w:p>
-      <w:pPr>
-        <w:pStyle w:val="ListParagraph"/>
         <w:numPr>
           <w:ilvl w:val="0"/>
           <w:numId w:val="4"/>
         </w:numPr>
       </w:pPr>
       <w:r>
+        <w:rPr>
+          <w:noProof/>
+        </w:rPr>
+        <mc:AlternateContent>
+          <mc:Choice Requires="wps">
+            <w:drawing>
+              <wp:anchor distT="0" distB="0" distL="114300" distR="114300" simplePos="0" relativeHeight="251659264" behindDoc="0" locked="0" layoutInCell="1" allowOverlap="1" wp14:anchorId="3FE7B96E" wp14:editId="75454172">
+                <wp:simplePos x="0" y="0"/>
+                <wp:positionH relativeFrom="column">
+                  <wp:posOffset>1517650</wp:posOffset>
+                </wp:positionH>
+                <wp:positionV relativeFrom="paragraph">
+                  <wp:posOffset>2194560</wp:posOffset>
+                </wp:positionV>
+                <wp:extent cx="584200" cy="596900"/>
+                <wp:effectExtent l="0" t="0" r="25400" b="12700"/>
+                <wp:wrapNone/>
+                <wp:docPr id="13" name="Rectangle 13"/>
+                <wp:cNvGraphicFramePr/>
+                <a:graphic xmlns:a="http://schemas.openxmlformats.org/drawingml/2006/main">
+                  <a:graphicData uri="http://schemas.microsoft.com/office/word/2010/wordprocessingShape">
+                    <wps:wsp>
+                      <wps:cNvSpPr/>
+                      <wps:spPr>
+                        <a:xfrm>
+                          <a:off x="0" y="0"/>
+                          <a:ext cx="584200" cy="596900"/>
+                        </a:xfrm>
+                        <a:prstGeom prst="rect">
+                          <a:avLst/>
+                        </a:prstGeom>
+                        <a:noFill/>
+                        <a:ln>
+                          <a:solidFill>
+                            <a:srgbClr val="FF0000"/>
+                          </a:solidFill>
+                        </a:ln>
+                      </wps:spPr>
+                      <wps:style>
+                        <a:lnRef idx="2">
+                          <a:schemeClr val="accent1">
+                            <a:shade val="50000"/>
+                          </a:schemeClr>
+                        </a:lnRef>
+                        <a:fillRef idx="1">
+                          <a:schemeClr val="accent1"/>
+                        </a:fillRef>
+                        <a:effectRef idx="0">
+                          <a:schemeClr val="accent1"/>
+                        </a:effectRef>
+                        <a:fontRef idx="minor">
+                          <a:schemeClr val="lt1"/>
+                        </a:fontRef>
+                      </wps:style>
+                      <wps:bodyPr rot="0" spcFirstLastPara="0" vertOverflow="overflow" horzOverflow="overflow" vert="horz" wrap="square" lIns="91440" tIns="45720" rIns="91440" bIns="45720" numCol="1" spcCol="0" rtlCol="0" fromWordArt="0" anchor="ctr" anchorCtr="0" forceAA="0" compatLnSpc="1">
+                        <a:prstTxWarp prst="textNoShape">
+                          <a:avLst/>
+                        </a:prstTxWarp>
+                        <a:noAutofit/>
+                      </wps:bodyPr>
+                    </wps:wsp>
+                  </a:graphicData>
+                </a:graphic>
+              </wp:anchor>
+            </w:drawing>
+          </mc:Choice>
+          <mc:Fallback>
+            <w:pict>
+              <v:rect w14:anchorId="28063886" id="Rectangle 13" o:spid="_x0000_s1026" style="position:absolute;margin-left:119.5pt;margin-top:172.8pt;width:46pt;height:47pt;z-index:251659264;visibility:visible;mso-wrap-style:square;mso-wrap-distance-left:9pt;mso-wrap-distance-top:0;mso-wrap-distance-right:9pt;mso-wrap-distance-bottom:0;mso-position-horizontal:absolute;mso-position-horizontal-relative:text;mso-position-vertical:absolute;mso-position-vertical-relative:text;v-text-anchor:middle" o:gfxdata="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" filled="f" strokecolor="red" strokeweight="1pt"/>
+            </w:pict>
+          </mc:Fallback>
+        </mc:AlternateContent>
+      </w:r>
+      <w:r>
+        <w:t xml:space="preserve">The </w:t>
+      </w:r>
+      <w:r>
+        <w:rPr>
+          <w:b/>
+          <w:bCs/>
+        </w:rPr>
+        <w:t>Red</w:t>
+      </w:r>
+      <w:r>
+        <w:t xml:space="preserve"> colored activities in the DFG represent the activities which are not common among the process models, meaning they are present in one DFG but not in the other</w:t>
+      </w:r>
+      <w:r>
+        <w:t xml:space="preserve">: </w:t>
+      </w:r>
+      <w:r>
+        <w:rPr>
+          <w:noProof/>
+        </w:rPr>
+        <w:drawing>
+          <wp:inline distT="0" distB="0" distL="0" distR="0" wp14:anchorId="0E80EFCD" wp14:editId="037C3C54">
+            <wp:extent cx="5943600" cy="2459990"/>
+            <wp:effectExtent l="0" t="0" r="0" b="0"/>
+            <wp:docPr id="9" name="Picture 9" descr="A picture containing text, map, indoor, several&#10;&#10;Description automatically generated"/>
+            <wp:cNvGraphicFramePr>
+              <a:graphicFrameLocks xmlns:a="http://schemas.openxmlformats.org/drawingml/2006/main" noChangeAspect="1"/>
+            </wp:cNvGraphicFramePr>
+            <a:graphic xmlns:a="http://schemas.openxmlformats.org/drawingml/2006/main">
+              <a:graphicData uri="http://schemas.openxmlformats.org/drawingml/2006/picture">
+                <pic:pic xmlns:pic="http://schemas.openxmlformats.org/drawingml/2006/picture">
+                  <pic:nvPicPr>
+                    <pic:cNvPr id="8" name="Picture 8" descr="A picture containing text, map, indoor, several&#10;&#10;Description automatically generated"/>
+                    <pic:cNvPicPr/>
+                  </pic:nvPicPr>
+                  <pic:blipFill>
+                    <a:blip r:embed="rId12"/>
+                    <a:stretch>
+                      <a:fillRect/>
+                    </a:stretch>
+                  </pic:blipFill>
+                  <pic:spPr>
+                    <a:xfrm>
+                      <a:off x="0" y="0"/>
+                      <a:ext cx="5943600" cy="2459990"/>
+                    </a:xfrm>
+                    <a:prstGeom prst="rect">
+                      <a:avLst/>
+                    </a:prstGeom>
+                  </pic:spPr>
+                </pic:pic>
+              </a:graphicData>
+            </a:graphic>
+          </wp:inline>
+        </w:drawing>
+      </w:r>
+    </w:p>
+    <w:p>
+      <w:pPr>
+        <w:pStyle w:val="ListParagraph"/>
+        <w:ind w:left="1080"/>
+      </w:pPr>
+    </w:p>
+    <w:p>
+      <w:pPr>
+        <w:pStyle w:val="ListParagraph"/>
+        <w:ind w:left="1080"/>
+      </w:pPr>
+    </w:p>
+    <w:p>
+      <w:pPr>
+        <w:pStyle w:val="ListParagraph"/>
+        <w:numPr>
+          <w:ilvl w:val="0"/>
+          <w:numId w:val="4"/>
+        </w:numPr>
+      </w:pPr>
+      <w:r>
+        <w:lastRenderedPageBreak/>
         <w:t xml:space="preserve">You can press the </w:t>
       </w:r>
       <w:r>
@@ -1120,7 +1269,6 @@
           <w:sz w:val="28"/>
           <w:szCs w:val="28"/>
         </w:rPr>
-        <w:lastRenderedPageBreak/>
         <w:t>Exporting filtered event logs, DFGs and stats</w:t>
       </w:r>
       <w:r>
@@ -1275,19 +1423,8 @@
         <w:rPr>
           <w:noProof/>
         </w:rPr>
-        <w:t xml:space="preserve">Press this button to export the </w:t>
-      </w:r>
-      <w:r>
-        <w:rPr>
-          <w:noProof/>
-        </w:rPr>
-        <w:t>right</w:t>
-      </w:r>
-      <w:r>
-        <w:rPr>
-          <w:noProof/>
-        </w:rPr>
-        <w:t xml:space="preserve"> filtered event log.</w:t>
+        <w:lastRenderedPageBreak/>
+        <w:t>Press this button to export the right filtered event log.</w:t>
       </w:r>
     </w:p>
     <w:p>
@@ -1305,19 +1442,7 @@
         <w:rPr>
           <w:noProof/>
         </w:rPr>
-        <w:t xml:space="preserve">Press this button to download the </w:t>
-      </w:r>
-      <w:r>
-        <w:rPr>
-          <w:noProof/>
-        </w:rPr>
-        <w:t>right</w:t>
-      </w:r>
-      <w:r>
-        <w:rPr>
-          <w:noProof/>
-        </w:rPr>
-        <w:t xml:space="preserve"> DFG.</w:t>
+        <w:t>Press this button to download the right DFG.</w:t>
       </w:r>
     </w:p>
     <w:p>
@@ -1511,7 +1636,6 @@
           <w:sz w:val="28"/>
           <w:szCs w:val="28"/>
         </w:rPr>
-        <w:lastRenderedPageBreak/>
         <w:t>Deleting the uploaded event log</w:t>
       </w:r>
       <w:r>
@@ -1546,10 +1670,7 @@
         </w:numPr>
       </w:pPr>
       <w:r>
-        <w:t xml:space="preserve">After you have performed your comparisons, </w:t>
-      </w:r>
-      <w:r>
-        <w:t xml:space="preserve">you can also delete the event log from the server by selecting the event log and pressing the </w:t>
+        <w:t xml:space="preserve">After you have performed your comparisons, you can also delete the event log from the server by selecting the event log and pressing the </w:t>
       </w:r>
       <w:r>
         <w:rPr>

</xml_diff>